<commit_message>
Added about mem and wdiwtb
</commit_message>
<xml_diff>
--- a/Portfolio tekst.docx
+++ b/Portfolio tekst.docx
@@ -3,118 +3,85 @@
 <w:document xmlns:wpc="http://schemas.microsoft.com/office/word/2010/wordprocessingCanvas" xmlns:cx="http://schemas.microsoft.com/office/drawing/2014/chartex" xmlns:cx1="http://schemas.microsoft.com/office/drawing/2015/9/8/chartex" xmlns:cx2="http://schemas.microsoft.com/office/drawing/2015/10/21/chartex" xmlns:cx3="http://schemas.microsoft.com/office/drawing/2016/5/9/chartex" xmlns:cx4="http://schemas.microsoft.com/office/drawing/2016/5/10/chartex" xmlns:cx5="http://schemas.microsoft.com/office/drawing/2016/5/11/chartex" xmlns:cx6="http://schemas.microsoft.com/office/drawing/2016/5/12/chartex" xmlns:cx7="http://schemas.microsoft.com/office/drawing/2016/5/13/chartex" xmlns:cx8="http://schemas.microsoft.com/office/drawing/2016/5/14/chartex" xmlns:mc="http://schemas.openxmlformats.org/markup-compatibility/2006" xmlns:aink="http://schemas.microsoft.com/office/drawing/2016/ink" xmlns:am3d="http://schemas.microsoft.com/office/drawing/2017/model3d" xmlns:o="urn:schemas-microsoft-com:office:office" xmlns:r="http://schemas.openxmlformats.org/officeDocument/2006/relationships" xmlns:m="http://schemas.openxmlformats.org/officeDocument/2006/math" xmlns:v="urn:schemas-microsoft-com:vml" xmlns:wp14="http://schemas.microsoft.com/office/word/2010/wordprocessingDrawing" xmlns:wp="http://schemas.openxmlformats.org/drawingml/2006/wordprocessingDrawing" xmlns:w10="urn:schemas-microsoft-com:office:word" xmlns:w="http://schemas.openxmlformats.org/wordprocessingml/2006/main" xmlns:w14="http://schemas.microsoft.com/office/word/2010/wordml" xmlns:w15="http://schemas.microsoft.com/office/word/2012/wordml" xmlns:w16cex="http://schemas.microsoft.com/office/word/2018/wordml/cex" xmlns:w16cid="http://schemas.microsoft.com/office/word/2016/wordml/cid" xmlns:w16="http://schemas.microsoft.com/office/word/2018/wordml" xmlns:w16sdtdh="http://schemas.microsoft.com/office/word/2020/wordml/sdtdatahash" xmlns:w16se="http://schemas.microsoft.com/office/word/2015/wordml/symex" xmlns:wpg="http://schemas.microsoft.com/office/word/2010/wordprocessingGroup" xmlns:wpi="http://schemas.microsoft.com/office/word/2010/wordprocessingInk" xmlns:wne="http://schemas.microsoft.com/office/word/2006/wordml" xmlns:wps="http://schemas.microsoft.com/office/word/2010/wordprocessingShape" mc:Ignorable="w14 w15 w16se w16cid w16 w16cex w16sdtdh wp14">
   <w:body>
     <w:p>
-      <w:pPr>
-        <w:rPr>
-          <w:lang/>
-        </w:rPr>
-      </w:pPr>
-      <w:r>
-        <w:rPr>
-          <w:lang/>
-        </w:rPr>
-        <w:t>About me</w:t>
-      </w:r>
-    </w:p>
-    <w:p>
-      <w:pPr>
-        <w:rPr>
-          <w:b/>
-          <w:bCs/>
-          <w:lang/>
-        </w:rPr>
-      </w:pPr>
-      <w:r>
-        <w:rPr>
-          <w:b/>
-          <w:bCs/>
-          <w:lang/>
+      <w:proofErr w:type="spellStart"/>
+      <w:r>
+        <w:t>About</w:t>
+      </w:r>
+      <w:proofErr w:type="spellEnd"/>
+      <w:r>
+        <w:t xml:space="preserve"> me</w:t>
+      </w:r>
+    </w:p>
+    <w:p>
+      <w:pPr>
+        <w:rPr>
+          <w:b/>
+          <w:bCs/>
+        </w:rPr>
+      </w:pPr>
+      <w:r>
+        <w:rPr>
+          <w:b/>
+          <w:bCs/>
         </w:rPr>
         <w:t>In het algemeen</w:t>
       </w:r>
     </w:p>
     <w:p>
-      <w:pPr>
-        <w:rPr>
-          <w:lang/>
-        </w:rPr>
-      </w:pPr>
-      <w:r>
-        <w:rPr>
-          <w:lang/>
-        </w:rPr>
+      <w:r>
         <w:t>Hallo! Ik ben Dirk!</w:t>
       </w:r>
     </w:p>
     <w:p>
-      <w:pPr>
-        <w:rPr>
-          <w:lang/>
-        </w:rPr>
-      </w:pPr>
-      <w:r>
-        <w:rPr>
-          <w:lang/>
-        </w:rPr>
+      <w:r>
         <w:t>Mijn volledige naam is Dirk Frei</w:t>
       </w:r>
       <w:r>
-        <w:rPr>
-          <w:lang/>
-        </w:rPr>
         <w:t>jt</w:t>
       </w:r>
       <w:r>
-        <w:rPr>
-          <w:lang/>
-        </w:rPr>
         <w:t xml:space="preserve">ers, ik ben </w:t>
       </w:r>
       <w:r>
-        <w:rPr>
-          <w:lang/>
-        </w:rPr>
-        <w:t xml:space="preserve">opgegroeid in Uden (en woon daar nu nog steeds). </w:t>
-      </w:r>
-      <w:r>
-        <w:rPr>
-          <w:lang/>
-        </w:rPr>
-        <w:t>Ik ben 16 jaar</w:t>
-      </w:r>
-      <w:r>
-        <w:rPr>
-          <w:lang/>
-        </w:rPr>
+        <w:t>opgegroeid in Uden (en woon daar nu nog steeds). Ik ben 16 jaar</w:t>
+      </w:r>
+      <w:r>
         <w:t xml:space="preserve">. </w:t>
       </w:r>
       <w:r>
-        <w:rPr>
-          <w:lang/>
-        </w:rPr>
         <w:t>In mijn vrije tijd kijk ik speel ik games (</w:t>
       </w:r>
-      <w:r>
-        <w:rPr>
-          <w:lang/>
-        </w:rPr>
-        <w:t>Tetris, Minecraft, osu!</w:t>
-      </w:r>
-      <w:r>
-        <w:rPr>
-          <w:lang/>
-        </w:rPr>
+      <w:proofErr w:type="spellStart"/>
+      <w:r>
+        <w:t>Tetris</w:t>
+      </w:r>
+      <w:proofErr w:type="spellEnd"/>
+      <w:r>
+        <w:t xml:space="preserve">, </w:t>
+      </w:r>
+      <w:proofErr w:type="spellStart"/>
+      <w:r>
+        <w:t>Minecraft</w:t>
+      </w:r>
+      <w:proofErr w:type="spellEnd"/>
+      <w:r>
+        <w:t xml:space="preserve">, </w:t>
+      </w:r>
+      <w:proofErr w:type="spellStart"/>
+      <w:r>
+        <w:t>osu</w:t>
+      </w:r>
+      <w:proofErr w:type="spellEnd"/>
+      <w:r>
+        <w:t>!</w:t>
+      </w:r>
+      <w:r>
         <w:t xml:space="preserve">), </w:t>
       </w:r>
       <w:r>
-        <w:rPr>
-          <w:lang/>
-        </w:rPr>
         <w:t>en programmeer ik graag!</w:t>
       </w:r>
       <w:r>
-        <w:rPr>
-          <w:lang/>
-        </w:rPr>
         <w:t xml:space="preserve"> </w:t>
       </w:r>
     </w:p>
@@ -123,157 +90,128 @@
         <w:rPr>
           <w:b/>
           <w:bCs/>
-          <w:lang/>
-        </w:rPr>
-      </w:pPr>
-      <w:r>
-        <w:rPr>
-          <w:b/>
-          <w:bCs/>
-          <w:lang/>
+        </w:rPr>
+      </w:pPr>
+      <w:r>
+        <w:rPr>
+          <w:b/>
+          <w:bCs/>
         </w:rPr>
         <w:t>Wat programmeren betreft</w:t>
       </w:r>
     </w:p>
     <w:p>
-      <w:pPr>
-        <w:rPr>
-          <w:lang/>
-        </w:rPr>
-      </w:pPr>
-      <w:r>
-        <w:rPr>
-          <w:lang/>
-        </w:rPr>
+      <w:r>
         <w:t>Op mijn 10e on</w:t>
       </w:r>
       <w:r>
-        <w:rPr>
-          <w:lang/>
-        </w:rPr>
         <w:t>t</w:t>
       </w:r>
       <w:r>
-        <w:rPr>
-          <w:lang/>
-        </w:rPr>
         <w:t xml:space="preserve">dekte ik Scratch. Een platform waar je kunt leren programmeren doormiddel van het slepen van blokjes. </w:t>
       </w:r>
       <w:r>
-        <w:rPr>
-          <w:lang/>
-        </w:rPr>
         <w:t>Daar heb ik ontdekt hoe leuk programmeren kan zijn en ik heb het sindsdien fantastisch gevonden</w:t>
       </w:r>
       <w:r>
-        <w:rPr>
-          <w:lang/>
-        </w:rPr>
         <w:t xml:space="preserve">! </w:t>
       </w:r>
       <w:r>
-        <w:rPr>
-          <w:lang/>
-        </w:rPr>
-        <w:t xml:space="preserve">Op de middelbare school kreeg ik allerlei vakken die ik helemaal niet interresant vondt. Daarom ben ik van Havo 4 overgestapt naar een opleiding Software Development. </w:t>
-      </w:r>
-      <w:r>
-        <w:rPr>
-          <w:lang/>
-        </w:rPr>
-        <w:t>Daar krijg ik les over dingen die ik echt interresant vindt!</w:t>
-      </w:r>
-    </w:p>
-    <w:p>
-      <w:pPr>
-        <w:rPr>
-          <w:lang/>
-        </w:rPr>
-      </w:pPr>
-    </w:p>
-    <w:p>
-      <w:pPr>
-        <w:rPr>
-          <w:lang/>
-        </w:rPr>
-      </w:pPr>
-      <w:r>
-        <w:rPr>
-          <w:lang/>
-        </w:rPr>
-        <w:t>Where am I right now</w:t>
-      </w:r>
-    </w:p>
-    <w:p>
-      <w:pPr>
-        <w:rPr>
-          <w:lang/>
-        </w:rPr>
-      </w:pPr>
-      <w:r>
-        <w:rPr>
-          <w:lang/>
-        </w:rPr>
-        <w:t>Hoewel ik met plezier aan de front-end werk, werk ik liever aan back-end.</w:t>
-      </w:r>
-    </w:p>
-    <w:p>
-      <w:pPr>
-        <w:rPr>
-          <w:b/>
-          <w:bCs/>
-          <w:lang/>
-        </w:rPr>
-      </w:pPr>
-      <w:r>
-        <w:rPr>
-          <w:b/>
-          <w:bCs/>
-          <w:lang/>
+        <w:t>Op de middelbare school kreeg ik allerlei vakken die ik helemaal niet intere</w:t>
+      </w:r>
+      <w:r>
+        <w:t>s</w:t>
+      </w:r>
+      <w:r>
+        <w:t xml:space="preserve">sant vond. Daarom ben ik van Havo 4 overgestapt naar een opleiding Software Development. </w:t>
+      </w:r>
+      <w:r>
+        <w:t>Daar krijg ik les over dingen die ik echt interes</w:t>
+      </w:r>
+      <w:r>
+        <w:t>s</w:t>
+      </w:r>
+      <w:r>
+        <w:t>ant vind!</w:t>
+      </w:r>
+    </w:p>
+    <w:p/>
+    <w:p>
+      <w:proofErr w:type="spellStart"/>
+      <w:r>
+        <w:t>Where</w:t>
+      </w:r>
+      <w:proofErr w:type="spellEnd"/>
+      <w:r>
+        <w:t xml:space="preserve"> </w:t>
+      </w:r>
+      <w:proofErr w:type="spellStart"/>
+      <w:r>
+        <w:t>am</w:t>
+      </w:r>
+      <w:proofErr w:type="spellEnd"/>
+      <w:r>
+        <w:t xml:space="preserve"> I right </w:t>
+      </w:r>
+      <w:proofErr w:type="spellStart"/>
+      <w:r>
+        <w:t>now</w:t>
+      </w:r>
+      <w:proofErr w:type="spellEnd"/>
+    </w:p>
+    <w:p>
+      <w:r>
+        <w:t xml:space="preserve">Hoewel ik met plezier aan de front-end werk, werk ik liever aan </w:t>
+      </w:r>
+      <w:proofErr w:type="spellStart"/>
+      <w:r>
+        <w:t>back-end</w:t>
+      </w:r>
+      <w:proofErr w:type="spellEnd"/>
+      <w:r>
+        <w:t>.</w:t>
+      </w:r>
+    </w:p>
+    <w:p>
+      <w:pPr>
+        <w:rPr>
+          <w:b/>
+          <w:bCs/>
+        </w:rPr>
+      </w:pPr>
+      <w:r>
+        <w:rPr>
+          <w:b/>
+          <w:bCs/>
         </w:rPr>
         <w:t>Scratch</w:t>
       </w:r>
     </w:p>
     <w:p>
-      <w:pPr>
-        <w:rPr>
-          <w:lang/>
-        </w:rPr>
-      </w:pPr>
-      <w:r>
-        <w:rPr>
-          <w:lang/>
-        </w:rPr>
+      <w:r>
         <w:t xml:space="preserve">Scratch </w:t>
       </w:r>
       <w:r>
-        <w:rPr>
-          <w:lang/>
-        </w:rPr>
         <w:t>is het platform dat</w:t>
       </w:r>
       <w:r>
-        <w:rPr>
-          <w:lang/>
-        </w:rPr>
-        <w:t xml:space="preserve"> mij geintroduceerd heeft in programmeren. Ik heb op Scratch </w:t>
-      </w:r>
-      <w:r>
-        <w:rPr>
-          <w:lang/>
-        </w:rPr>
+        <w:t xml:space="preserve"> mij </w:t>
+      </w:r>
+      <w:proofErr w:type="spellStart"/>
+      <w:r>
+        <w:t>geintroduceerd</w:t>
+      </w:r>
+      <w:proofErr w:type="spellEnd"/>
+      <w:r>
+        <w:t xml:space="preserve"> heeft in programmeren. Ik heb op Scratch </w:t>
+      </w:r>
+      <w:r>
         <w:t xml:space="preserve">met plezier </w:t>
       </w:r>
       <w:r>
-        <w:rPr>
-          <w:lang/>
-        </w:rPr>
         <w:t xml:space="preserve">aan superveel kleine projectjes gewerkt </w:t>
       </w:r>
       <w:r>
-        <w:rPr>
-          <w:lang/>
-        </w:rPr>
         <w:t>en de basis van programmeren geleerd.</w:t>
       </w:r>
     </w:p>
@@ -282,46 +220,27 @@
         <w:rPr>
           <w:b/>
           <w:bCs/>
-          <w:lang/>
-        </w:rPr>
-      </w:pPr>
-      <w:r>
-        <w:rPr>
-          <w:b/>
-          <w:bCs/>
-          <w:lang/>
+        </w:rPr>
+      </w:pPr>
+      <w:r>
+        <w:rPr>
+          <w:b/>
+          <w:bCs/>
         </w:rPr>
         <w:t>Java</w:t>
       </w:r>
     </w:p>
     <w:p>
-      <w:pPr>
-        <w:rPr>
-          <w:lang/>
-        </w:rPr>
-      </w:pPr>
-      <w:r>
-        <w:rPr>
-          <w:lang/>
-        </w:rPr>
+      <w:r>
         <w:t xml:space="preserve">Een vriend die </w:t>
       </w:r>
       <w:r>
-        <w:rPr>
-          <w:lang/>
-        </w:rPr>
         <w:t>veel met Java werkt heeft me een klein beetje Java geleerd, en daar heb ik een paar projectjes mee gemaakt</w:t>
       </w:r>
       <w:r>
-        <w:rPr>
-          <w:lang/>
-        </w:rPr>
         <w:t xml:space="preserve">. Hoewel ik het leuk vond om </w:t>
       </w:r>
       <w:r>
-        <w:rPr>
-          <w:lang/>
-        </w:rPr>
         <w:t>met Java programma’s te maken, was het nog wat te gecompliceerd.</w:t>
       </w:r>
     </w:p>
@@ -330,14 +249,13 @@
         <w:rPr>
           <w:b/>
           <w:bCs/>
-          <w:lang/>
-        </w:rPr>
-      </w:pPr>
-      <w:r>
-        <w:rPr>
-          <w:b/>
-          <w:bCs/>
-          <w:lang/>
+        </w:rPr>
+      </w:pPr>
+      <w:bookmarkStart w:id="0" w:name="_Hlk69898236"/>
+      <w:r>
+        <w:rPr>
+          <w:b/>
+          <w:bCs/>
         </w:rPr>
         <w:t>HTML</w:t>
       </w:r>
@@ -345,7 +263,6 @@
         <w:rPr>
           <w:b/>
           <w:bCs/>
-          <w:lang/>
         </w:rPr>
         <w:t>/</w:t>
       </w:r>
@@ -353,33 +270,18 @@
         <w:rPr>
           <w:b/>
           <w:bCs/>
-          <w:lang/>
         </w:rPr>
         <w:t>CSS</w:t>
       </w:r>
     </w:p>
     <w:p>
-      <w:pPr>
-        <w:rPr>
-          <w:lang/>
-        </w:rPr>
-      </w:pPr>
-      <w:r>
-        <w:rPr>
-          <w:lang/>
-        </w:rPr>
+      <w:r>
         <w:t xml:space="preserve">Op school begonnen we met het maken van webapplicaties. </w:t>
       </w:r>
       <w:r>
-        <w:rPr>
-          <w:lang/>
-        </w:rPr>
         <w:t xml:space="preserve">Daarbij is HTML en CSS natuurlijk essentieel. </w:t>
       </w:r>
       <w:r>
-        <w:rPr>
-          <w:lang/>
-        </w:rPr>
         <w:t>Ik heb met HTML en CSS aan talloze projecten gewerkt.</w:t>
       </w:r>
     </w:p>
@@ -388,34 +290,21 @@
         <w:rPr>
           <w:b/>
           <w:bCs/>
-          <w:lang/>
-        </w:rPr>
-      </w:pPr>
-      <w:r>
-        <w:rPr>
-          <w:b/>
-          <w:bCs/>
-          <w:lang/>
+        </w:rPr>
+      </w:pPr>
+      <w:r>
+        <w:rPr>
+          <w:b/>
+          <w:bCs/>
         </w:rPr>
         <w:t>PHP</w:t>
       </w:r>
     </w:p>
     <w:p>
-      <w:pPr>
-        <w:rPr>
-          <w:lang/>
-        </w:rPr>
-      </w:pPr>
-      <w:r>
-        <w:rPr>
-          <w:lang/>
-        </w:rPr>
+      <w:r>
         <w:t>Ik begon met het leren van PHP door school. Voor veel klasgenoten was dit de eerste taal die ze leerden, maar door mijn eerdere</w:t>
       </w:r>
       <w:r>
-        <w:rPr>
-          <w:lang/>
-        </w:rPr>
         <w:t xml:space="preserve"> ervaring met programmeren begreep ik al relatief snel hoe ik ermee moest werken. Naast projecten voor school heb ik zelf ook nog wat dingen gemaakt met PHP.</w:t>
       </w:r>
     </w:p>
@@ -424,158 +313,132 @@
         <w:rPr>
           <w:b/>
           <w:bCs/>
-          <w:lang/>
-        </w:rPr>
-      </w:pPr>
-      <w:r>
-        <w:rPr>
-          <w:b/>
-          <w:bCs/>
-          <w:lang/>
+        </w:rPr>
+      </w:pPr>
+      <w:proofErr w:type="spellStart"/>
+      <w:r>
+        <w:rPr>
+          <w:b/>
+          <w:bCs/>
         </w:rPr>
         <w:t>JavaScript</w:t>
       </w:r>
-    </w:p>
-    <w:p>
-      <w:pPr>
-        <w:rPr>
-          <w:lang/>
-        </w:rPr>
-      </w:pPr>
-      <w:r>
-        <w:rPr>
-          <w:lang/>
-        </w:rPr>
+      <w:proofErr w:type="spellEnd"/>
+    </w:p>
+    <w:p>
+      <w:r>
         <w:t xml:space="preserve">Javascript heb ik hier en daar gebruikt voor wat dingen in andere projecten. </w:t>
       </w:r>
       <w:r>
-        <w:rPr>
-          <w:lang/>
-        </w:rPr>
-        <w:t>Van JavaScript zou ik graag nog wat meer willen leren.</w:t>
-      </w:r>
-    </w:p>
-    <w:p>
-      <w:pPr>
-        <w:rPr>
-          <w:lang/>
-        </w:rPr>
-      </w:pPr>
-      <w:r>
-        <w:rPr>
-          <w:lang/>
-        </w:rPr>
+        <w:t xml:space="preserve">Van </w:t>
+      </w:r>
+      <w:proofErr w:type="spellStart"/>
+      <w:r>
+        <w:t>JavaScript</w:t>
+      </w:r>
+      <w:proofErr w:type="spellEnd"/>
+      <w:r>
+        <w:t xml:space="preserve"> zou ik graag nog wat meer willen leren.</w:t>
+      </w:r>
+    </w:p>
+    <w:bookmarkEnd w:id="0"/>
+    <w:p>
+      <w:r>
         <w:br w:type="page"/>
       </w:r>
     </w:p>
     <w:p>
       <w:pPr>
         <w:rPr>
-          <w:lang/>
-        </w:rPr>
-      </w:pPr>
-      <w:r>
-        <w:rPr>
-          <w:lang/>
+          <w:lang w:val="en-US"/>
+        </w:rPr>
+      </w:pPr>
+      <w:r>
+        <w:rPr>
+          <w:lang w:val="en-US"/>
         </w:rPr>
         <w:lastRenderedPageBreak/>
-        <w:t>Where do I want to be</w:t>
-      </w:r>
-    </w:p>
-    <w:p>
-      <w:pPr>
-        <w:rPr>
-          <w:lang/>
-        </w:rPr>
-      </w:pPr>
-      <w:r>
-        <w:rPr>
-          <w:lang/>
-        </w:rPr>
-        <w:t xml:space="preserve">Ik zou graag nog meer willen leren over JavaScript, en over </w:t>
-      </w:r>
-      <w:r>
-        <w:rPr>
-          <w:lang/>
-        </w:rPr>
-        <w:t>javascript libraries zoals jQuery</w:t>
-      </w:r>
-      <w:r>
-        <w:rPr>
-          <w:lang/>
-        </w:rPr>
+        <w:t xml:space="preserve">Where do I want </w:t>
+      </w:r>
+      <w:proofErr w:type="gramStart"/>
+      <w:r>
+        <w:rPr>
+          <w:lang w:val="en-US"/>
+        </w:rPr>
+        <w:t>to be</w:t>
+      </w:r>
+      <w:proofErr w:type="gramEnd"/>
+    </w:p>
+    <w:p>
+      <w:r>
+        <w:t xml:space="preserve">Ik zou graag nog meer willen leren over </w:t>
+      </w:r>
+      <w:proofErr w:type="spellStart"/>
+      <w:r>
+        <w:t>JavaScript</w:t>
+      </w:r>
+      <w:proofErr w:type="spellEnd"/>
+      <w:r>
+        <w:t xml:space="preserve">, en over </w:t>
+      </w:r>
+      <w:r>
+        <w:t xml:space="preserve">javascript </w:t>
+      </w:r>
+      <w:proofErr w:type="spellStart"/>
+      <w:r>
+        <w:t>libraries</w:t>
+      </w:r>
+      <w:proofErr w:type="spellEnd"/>
+      <w:r>
+        <w:t xml:space="preserve"> zoals </w:t>
+      </w:r>
+      <w:proofErr w:type="spellStart"/>
+      <w:r>
+        <w:t>jQuery</w:t>
+      </w:r>
+      <w:proofErr w:type="spellEnd"/>
+      <w:r>
         <w:t>, en ook zou ik AJAX willen leren.</w:t>
       </w:r>
     </w:p>
     <w:p>
-      <w:pPr>
-        <w:rPr>
-          <w:lang/>
-        </w:rPr>
-      </w:pPr>
-      <w:r>
-        <w:rPr>
-          <w:lang/>
-        </w:rPr>
+      <w:r>
         <w:t>Ik wil beter worden in de talen die ik al beheers (PHP, HTML, CSS, Java).</w:t>
       </w:r>
     </w:p>
     <w:p>
-      <w:pPr>
-        <w:rPr>
-          <w:lang/>
-        </w:rPr>
-      </w:pPr>
-      <w:r>
-        <w:rPr>
-          <w:lang/>
-        </w:rPr>
+      <w:r>
         <w:t>Ook zou ik graag nog wat nieuwe talen leren, zoals</w:t>
       </w:r>
       <w:r>
-        <w:rPr>
-          <w:lang/>
-        </w:rPr>
         <w:t xml:space="preserve"> Python en de C talen.</w:t>
       </w:r>
     </w:p>
-    <w:p>
-      <w:pPr>
-        <w:rPr>
-          <w:lang/>
-        </w:rPr>
-      </w:pPr>
-    </w:p>
-    <w:p>
-      <w:pPr>
-        <w:rPr>
-          <w:lang/>
-        </w:rPr>
-      </w:pPr>
-      <w:r>
-        <w:rPr>
-          <w:lang/>
-        </w:rPr>
-        <w:t>How do I get there</w:t>
-      </w:r>
-    </w:p>
-    <w:p>
-      <w:pPr>
-        <w:rPr>
-          <w:lang/>
-        </w:rPr>
-      </w:pPr>
-      <w:r>
-        <w:rPr>
-          <w:lang/>
-        </w:rPr>
+    <w:p/>
+    <w:p>
+      <w:r>
+        <w:t xml:space="preserve">How do I get </w:t>
+      </w:r>
+      <w:proofErr w:type="spellStart"/>
+      <w:r>
+        <w:t>there</w:t>
+      </w:r>
+      <w:proofErr w:type="spellEnd"/>
+    </w:p>
+    <w:p>
+      <w:r>
         <w:t xml:space="preserve">Ik ben van plan </w:t>
       </w:r>
       <w:r>
-        <w:rPr>
-          <w:lang/>
-        </w:rPr>
-        <w:t>alles wat ik hierboven heb opgenoemd stuk voor stuk te gaan leren. Nu ben ik bezig met JavaScript!</w:t>
+        <w:t xml:space="preserve">alles wat ik hierboven heb opgenoemd stuk voor stuk te gaan leren. Nu ben ik bezig met </w:t>
+      </w:r>
+      <w:proofErr w:type="spellStart"/>
+      <w:r>
+        <w:t>JavaScript</w:t>
+      </w:r>
+      <w:proofErr w:type="spellEnd"/>
+      <w:r>
+        <w:t>!</w:t>
       </w:r>
     </w:p>
     <w:sectPr>
@@ -717,7 +580,7 @@
         <w:rFonts w:asciiTheme="minorHAnsi" w:eastAsiaTheme="minorHAnsi" w:hAnsiTheme="minorHAnsi" w:cstheme="minorBidi"/>
         <w:sz w:val="22"/>
         <w:szCs w:val="22"/>
-        <w:lang w:val="en-NL" w:eastAsia="en-US" w:bidi="ar-SA"/>
+        <w:lang w:eastAsia="en-US" w:bidi="ar-SA"/>
       </w:rPr>
     </w:rPrDefault>
     <w:pPrDefault>

</xml_diff>